<commit_message>
modelagem da primeira sprint
</commit_message>
<xml_diff>
--- a/sprint-1-bd/1.bd.roteiro.docx
+++ b/sprint-1-bd/1.bd.roteiro.docx
@@ -1,6 +1,6 @@
 
 <file path=word/document.xml><?xml version="1.0" encoding="utf-8"?>
-<w:document xmlns:wpc="http://schemas.microsoft.com/office/word/2010/wordprocessingCanvas" xmlns:cx="http://schemas.microsoft.com/office/drawing/2014/chartex" xmlns:cx1="http://schemas.microsoft.com/office/drawing/2015/9/8/chartex" xmlns:cx2="http://schemas.microsoft.com/office/drawing/2015/10/21/chartex" xmlns:cx3="http://schemas.microsoft.com/office/drawing/2016/5/9/chartex" xmlns:cx4="http://schemas.microsoft.com/office/drawing/2016/5/10/chartex" xmlns:cx5="http://schemas.microsoft.com/office/drawing/2016/5/11/chartex" xmlns:cx6="http://schemas.microsoft.com/office/drawing/2016/5/12/chartex" xmlns:cx7="http://schemas.microsoft.com/office/drawing/2016/5/13/chartex" xmlns:cx8="http://schemas.microsoft.com/office/drawing/2016/5/14/chartex" xmlns:mc="http://schemas.openxmlformats.org/markup-compatibility/2006" xmlns:aink="http://schemas.microsoft.com/office/drawing/2016/ink" xmlns:am3d="http://schemas.microsoft.com/office/drawing/2017/model3d" xmlns:o="urn:schemas-microsoft-com:office:office" xmlns:r="http://schemas.openxmlformats.org/officeDocument/2006/relationships" xmlns:m="http://schemas.openxmlformats.org/officeDocument/2006/math" xmlns:v="urn:schemas-microsoft-com:vml" xmlns:wp14="http://schemas.microsoft.com/office/word/2010/wordprocessingDrawing" xmlns:wp="http://schemas.openxmlformats.org/drawingml/2006/wordprocessingDrawing" xmlns:w10="urn:schemas-microsoft-com:office:word" xmlns:w="http://schemas.openxmlformats.org/wordprocessingml/2006/main" xmlns:w14="http://schemas.microsoft.com/office/word/2010/wordml" xmlns:w15="http://schemas.microsoft.com/office/word/2012/wordml" xmlns:w16cid="http://schemas.microsoft.com/office/word/2016/wordml/cid" xmlns:w16se="http://schemas.microsoft.com/office/word/2015/wordml/symex" xmlns:wpg="http://schemas.microsoft.com/office/word/2010/wordprocessingGroup" xmlns:wpi="http://schemas.microsoft.com/office/word/2010/wordprocessingInk" xmlns:wne="http://schemas.microsoft.com/office/word/2006/wordml" xmlns:wps="http://schemas.microsoft.com/office/word/2010/wordprocessingShape" mc:Ignorable="w14 w15 w16se w16cid wp14">
+<w:document xmlns:wpc="http://schemas.microsoft.com/office/word/2010/wordprocessingCanvas" xmlns:cx="http://schemas.microsoft.com/office/drawing/2014/chartex" xmlns:mc="http://schemas.openxmlformats.org/markup-compatibility/2006" xmlns:o="urn:schemas-microsoft-com:office:office" xmlns:r="http://schemas.openxmlformats.org/officeDocument/2006/relationships" xmlns:m="http://schemas.openxmlformats.org/officeDocument/2006/math" xmlns:v="urn:schemas-microsoft-com:vml" xmlns:wp14="http://schemas.microsoft.com/office/word/2010/wordprocessingDrawing" xmlns:wp="http://schemas.openxmlformats.org/drawingml/2006/wordprocessingDrawing" xmlns:w10="urn:schemas-microsoft-com:office:word" xmlns:w="http://schemas.openxmlformats.org/wordprocessingml/2006/main" xmlns:w14="http://schemas.microsoft.com/office/word/2010/wordml" xmlns:w15="http://schemas.microsoft.com/office/word/2012/wordml" xmlns:w16se="http://schemas.microsoft.com/office/word/2015/wordml/symex" xmlns:wpg="http://schemas.microsoft.com/office/word/2010/wordprocessingGroup" xmlns:wpi="http://schemas.microsoft.com/office/word/2010/wordprocessingInk" xmlns:wne="http://schemas.microsoft.com/office/word/2006/wordml" xmlns:wps="http://schemas.microsoft.com/office/word/2010/wordprocessingShape" mc:Ignorable="w14 w15 w16se wp14">
   <w:body>
     <w:p>
       <w:r>
@@ -38,15 +38,7 @@
     <w:p/>
     <w:p>
       <w:r>
-        <w:t xml:space="preserve">“Bancos de dados relacionais são fundamentados no paradigma da orientação a conjuntos. Seus dados são armazenados em estruturas denominadas tabelas. Cada tabela é composta por colunas (atributos e linhas), </w:t>
-      </w:r>
-      <w:proofErr w:type="spellStart"/>
-      <w:r>
-        <w:t>tuplas</w:t>
-      </w:r>
-      <w:proofErr w:type="spellEnd"/>
-      <w:r>
-        <w:t xml:space="preserve"> ou registros”.</w:t>
+        <w:t>“Bancos de dados relacionais são fundamentados no paradigma da orientação a conjuntos. Seus dados são armazenados em estruturas denominadas tabelas. Cada tabela é composta por colunas (atributos e linhas), tuplas ou registros”.</w:t>
       </w:r>
     </w:p>
     <w:p>
@@ -61,22 +53,16 @@
     </w:p>
     <w:p/>
     <w:p>
-      <w:bookmarkStart w:id="0" w:name="_GoBack"/>
-      <w:bookmarkEnd w:id="0"/>
-      <w:r>
-        <w:t xml:space="preserve">Tabela do </w:t>
-      </w:r>
-      <w:proofErr w:type="spellStart"/>
-      <w:r>
-        <w:t>excel</w:t>
-      </w:r>
-      <w:proofErr w:type="spellEnd"/>
+      <w:r>
+        <w:t>Tabela do excel</w:t>
+      </w:r>
     </w:p>
     <w:p/>
     <w:p>
       <w:r>
         <w:rPr>
           <w:noProof/>
+          <w:lang w:eastAsia="pt-BR"/>
         </w:rPr>
         <w:drawing>
           <wp:inline distT="0" distB="0" distL="0" distR="0" wp14:anchorId="0BB48628" wp14:editId="29EED2E4">
@@ -119,6 +105,7 @@
       <w:r>
         <w:rPr>
           <w:noProof/>
+          <w:lang w:eastAsia="pt-BR"/>
         </w:rPr>
         <w:drawing>
           <wp:inline distT="0" distB="0" distL="0" distR="0" wp14:anchorId="42CE9188" wp14:editId="0675A99A">
@@ -161,6 +148,7 @@
       <w:r>
         <w:rPr>
           <w:noProof/>
+          <w:lang w:eastAsia="pt-BR"/>
         </w:rPr>
         <w:drawing>
           <wp:inline distT="0" distB="0" distL="0" distR="0" wp14:anchorId="779181C8" wp14:editId="07424039">
@@ -203,6 +191,7 @@
       <w:r>
         <w:rPr>
           <w:noProof/>
+          <w:lang w:eastAsia="pt-BR"/>
         </w:rPr>
         <w:drawing>
           <wp:inline distT="0" distB="0" distL="0" distR="0" wp14:anchorId="0F9CC3B4" wp14:editId="0A9155CA">
@@ -245,6 +234,7 @@
       <w:r>
         <w:rPr>
           <w:noProof/>
+          <w:lang w:eastAsia="pt-BR"/>
         </w:rPr>
         <w:lastRenderedPageBreak/>
         <w:drawing>
@@ -293,6 +283,7 @@
       <w:r>
         <w:rPr>
           <w:noProof/>
+          <w:lang w:eastAsia="pt-BR"/>
         </w:rPr>
         <w:lastRenderedPageBreak/>
         <w:drawing>
@@ -341,6 +332,7 @@
       <w:r>
         <w:rPr>
           <w:noProof/>
+          <w:lang w:eastAsia="pt-BR"/>
         </w:rPr>
         <w:lastRenderedPageBreak/>
         <w:drawing>
@@ -403,6 +395,105 @@
         <w:t>Ordenação das atividades propostas</w:t>
       </w:r>
     </w:p>
+    <w:p>
+      <w:r>
+        <w:br w:type="page"/>
+      </w:r>
+    </w:p>
+    <w:p/>
+    <w:p>
+      <w:r>
+        <w:t>Exercícios</w:t>
+      </w:r>
+    </w:p>
+    <w:p>
+      <w:r>
+        <w:t>Filmes</w:t>
+      </w:r>
+    </w:p>
+    <w:p>
+      <w:r>
+        <w:tab/>
+        <w:t>Modelagem</w:t>
+      </w:r>
+    </w:p>
+    <w:p>
+      <w:r>
+        <w:t>Livros</w:t>
+      </w:r>
+    </w:p>
+    <w:p>
+      <w:r>
+        <w:tab/>
+        <w:t>Modelagem</w:t>
+      </w:r>
+      <w:bookmarkStart w:id="0" w:name="_GoBack"/>
+      <w:bookmarkEnd w:id="0"/>
+    </w:p>
+    <w:p>
+      <w:r>
+        <w:t>Optus</w:t>
+      </w:r>
+    </w:p>
+    <w:p>
+      <w:r>
+        <w:tab/>
+        <w:t>Modelagem</w:t>
+      </w:r>
+    </w:p>
+    <w:p>
+      <w:r>
+        <w:tab/>
+        <w:t>Conceitual</w:t>
+      </w:r>
+    </w:p>
+    <w:p>
+      <w:r>
+        <w:tab/>
+        <w:t>Lógico</w:t>
+      </w:r>
+    </w:p>
+    <w:p>
+      <w:r>
+        <w:t>PClinics</w:t>
+      </w:r>
+    </w:p>
+    <w:p>
+      <w:pPr>
+        <w:ind w:firstLine="708"/>
+      </w:pPr>
+      <w:r>
+        <w:t>Modelagem</w:t>
+      </w:r>
+    </w:p>
+    <w:p>
+      <w:r>
+        <w:tab/>
+        <w:t>Conceitual</w:t>
+      </w:r>
+    </w:p>
+    <w:p>
+      <w:r>
+        <w:tab/>
+        <w:t>Lógico</w:t>
+      </w:r>
+    </w:p>
+    <w:p>
+      <w:r>
+        <w:t>Locadora</w:t>
+      </w:r>
+    </w:p>
+    <w:p>
+      <w:r>
+        <w:tab/>
+        <w:t>Modelagem</w:t>
+      </w:r>
+    </w:p>
+    <w:p>
+      <w:r>
+        <w:t>E-Commerce - SenaiShop</w:t>
+      </w:r>
+    </w:p>
     <w:p/>
     <w:p/>
     <w:sectPr>
@@ -416,7 +507,7 @@
 </file>
 
 <file path=word/styles.xml><?xml version="1.0" encoding="utf-8"?>
-<w:styles xmlns:mc="http://schemas.openxmlformats.org/markup-compatibility/2006" xmlns:r="http://schemas.openxmlformats.org/officeDocument/2006/relationships" xmlns:w="http://schemas.openxmlformats.org/wordprocessingml/2006/main" xmlns:w14="http://schemas.microsoft.com/office/word/2010/wordml" xmlns:w15="http://schemas.microsoft.com/office/word/2012/wordml" xmlns:w16cid="http://schemas.microsoft.com/office/word/2016/wordml/cid" xmlns:w16se="http://schemas.microsoft.com/office/word/2015/wordml/symex" mc:Ignorable="w14 w15 w16se w16cid">
+<w:styles xmlns:mc="http://schemas.openxmlformats.org/markup-compatibility/2006" xmlns:r="http://schemas.openxmlformats.org/officeDocument/2006/relationships" xmlns:w="http://schemas.openxmlformats.org/wordprocessingml/2006/main" xmlns:w14="http://schemas.microsoft.com/office/word/2010/wordml" xmlns:w15="http://schemas.microsoft.com/office/word/2012/wordml" xmlns:w16se="http://schemas.microsoft.com/office/word/2015/wordml/symex" mc:Ignorable="w14 w15 w16se">
   <w:docDefaults>
     <w:rPrDefault>
       <w:rPr>
@@ -432,7 +523,7 @@
       </w:pPr>
     </w:pPrDefault>
   </w:docDefaults>
-  <w:latentStyles w:defLockedState="0" w:defUIPriority="99" w:defSemiHidden="0" w:defUnhideWhenUsed="0" w:defQFormat="0" w:count="375">
+  <w:latentStyles w:defLockedState="0" w:defUIPriority="99" w:defSemiHidden="0" w:defUnhideWhenUsed="0" w:defQFormat="0" w:count="371">
     <w:lsdException w:name="Normal" w:uiPriority="0" w:qFormat="1"/>
     <w:lsdException w:name="heading 1" w:uiPriority="9" w:qFormat="1"/>
     <w:lsdException w:name="heading 2" w:semiHidden="1" w:uiPriority="9" w:unhideWhenUsed="1" w:qFormat="1"/>
@@ -538,6 +629,7 @@
     <w:lsdException w:name="HTML Sample" w:semiHidden="1" w:unhideWhenUsed="1"/>
     <w:lsdException w:name="HTML Typewriter" w:semiHidden="1" w:unhideWhenUsed="1"/>
     <w:lsdException w:name="HTML Variable" w:semiHidden="1" w:unhideWhenUsed="1"/>
+    <w:lsdException w:name="Normal Table" w:semiHidden="1" w:unhideWhenUsed="1"/>
     <w:lsdException w:name="annotation subject" w:semiHidden="1" w:unhideWhenUsed="1"/>
     <w:lsdException w:name="No List" w:semiHidden="1" w:unhideWhenUsed="1"/>
     <w:lsdException w:name="Outline List 1" w:semiHidden="1" w:unhideWhenUsed="1"/>
@@ -581,8 +673,10 @@
     <w:lsdException w:name="Table Elegant" w:semiHidden="1" w:unhideWhenUsed="1"/>
     <w:lsdException w:name="Table Professional" w:semiHidden="1" w:unhideWhenUsed="1"/>
     <w:lsdException w:name="Table Subtle 1" w:semiHidden="1" w:unhideWhenUsed="1"/>
+    <w:lsdException w:name="Table Subtle 2" w:semiHidden="1" w:unhideWhenUsed="1"/>
     <w:lsdException w:name="Table Web 1" w:semiHidden="1" w:unhideWhenUsed="1"/>
     <w:lsdException w:name="Table Web 2" w:semiHidden="1" w:unhideWhenUsed="1"/>
+    <w:lsdException w:name="Table Web 3" w:semiHidden="1" w:unhideWhenUsed="1"/>
     <w:lsdException w:name="Balloon Text" w:semiHidden="1" w:unhideWhenUsed="1"/>
     <w:lsdException w:name="Table Grid" w:uiPriority="39"/>
     <w:lsdException w:name="Table Theme" w:semiHidden="1" w:unhideWhenUsed="1"/>
@@ -801,10 +895,6 @@
     <w:lsdException w:name="List Table 5 Dark Accent 6" w:uiPriority="50"/>
     <w:lsdException w:name="List Table 6 Colorful Accent 6" w:uiPriority="51"/>
     <w:lsdException w:name="List Table 7 Colorful Accent 6" w:uiPriority="52"/>
-    <w:lsdException w:name="Mention" w:semiHidden="1" w:unhideWhenUsed="1"/>
-    <w:lsdException w:name="Smart Hyperlink" w:semiHidden="1" w:unhideWhenUsed="1"/>
-    <w:lsdException w:name="Hashtag" w:semiHidden="1" w:unhideWhenUsed="1"/>
-    <w:lsdException w:name="Unresolved Mention" w:semiHidden="1" w:unhideWhenUsed="1"/>
   </w:latentStyles>
   <w:style w:type="paragraph" w:default="1" w:styleId="Normal">
     <w:name w:val="Normal"/>

</xml_diff>

<commit_message>
roteiro da primeira sprint
</commit_message>
<xml_diff>
--- a/sprint-1-bd/1.bd.roteiro.docx
+++ b/sprint-1-bd/1.bd.roteiro.docx
@@ -606,6 +606,35 @@
       </w:r>
     </w:p>
     <w:p>
+      <w:r>
+        <w:t>Filmes</w:t>
+      </w:r>
+    </w:p>
+    <w:p>
+      <w:r>
+        <w:t>Livros</w:t>
+      </w:r>
+    </w:p>
+    <w:p>
+      <w:r>
+        <w:t>Optus</w:t>
+      </w:r>
+    </w:p>
+    <w:p/>
+    <w:p>
+      <w:r>
+        <w:t>Projeto Gufos</w:t>
+      </w:r>
+    </w:p>
+    <w:p>
+      <w:r>
+        <w:t>Desafio HRoads</w:t>
+      </w:r>
+    </w:p>
+    <w:p>
+      <w:r>
+        <w:t>Projeto</w:t>
+      </w:r>
       <w:bookmarkStart w:id="0" w:name="_GoBack"/>
       <w:bookmarkEnd w:id="0"/>
     </w:p>

</xml_diff>